<commit_message>
updated results in ppt and report
</commit_message>
<xml_diff>
--- a/BANG_Optimization_Report.docx
+++ b/BANG_Optimization_Report.docx
@@ -113,6 +113,13 @@
           <w:szCs w:val="24"/>
         </w:rPr>
         <w:t xml:space="preserve"> Hyderabad</w:t>
+      </w:r>
+      <w:r>
+        <w:rPr>
+          <w:sz w:val="24"/>
+          <w:szCs w:val="24"/>
+        </w:rPr>
+        <w:t xml:space="preserve"> </w:t>
       </w:r>
     </w:p>
     <w:p>
@@ -682,22 +689,7 @@
       </w:r>
       <w:proofErr w:type="gramEnd"/>
       <w:r>
-        <w:t xml:space="preserve"> vector to make it 128 length (</w:t>
-      </w:r>
-      <w:r>
-        <w:t>BITONIC_SORT_SIZE</w:t>
-      </w:r>
-      <w:r>
-        <w:t xml:space="preserve"> as power of 2) which significantly reduced the sort time. Later we optimised if further by reducing the</w:t>
-      </w:r>
-      <w:r>
-        <w:t xml:space="preserve"> BITONIC_SORT_SIZE from 128 to 64 elements. Since the maximum node degree R=64, we rarely have more than 64 </w:t>
-      </w:r>
-      <w:r>
-        <w:t>neighbours</w:t>
-      </w:r>
-      <w:r>
-        <w:t xml:space="preserve"> to sort. The </w:t>
+        <w:t xml:space="preserve"> vector to make it 128 length (BITONIC_SORT_SIZE as power of 2) which significantly reduced the sort time. Later we optimised if further by reducing the BITONIC_SORT_SIZE from 128 to 64 elements. Since the maximum node degree R=64, we rarely have more than 64 neighbours to sort. The </w:t>
       </w:r>
       <w:proofErr w:type="spellStart"/>
       <w:r>
@@ -4730,35 +4722,7 @@
                 <w:sz w:val="20"/>
                 <w:szCs w:val="20"/>
               </w:rPr>
-              <w:t xml:space="preserve"> </w:t>
-            </w:r>
-            <w:r>
-              <w:rPr>
-                <w:sz w:val="20"/>
-                <w:szCs w:val="20"/>
-              </w:rPr>
-              <w:t xml:space="preserve">Sort </w:t>
-            </w:r>
-            <w:r>
-              <w:rPr>
-                <w:sz w:val="20"/>
-                <w:szCs w:val="20"/>
-              </w:rPr>
-              <w:t>(</w:t>
-            </w:r>
-            <w:r>
-              <w:rPr>
-                <w:sz w:val="20"/>
-                <w:szCs w:val="20"/>
-              </w:rPr>
-              <w:t>128</w:t>
-            </w:r>
-            <w:r>
-              <w:rPr>
-                <w:sz w:val="20"/>
-                <w:szCs w:val="20"/>
-              </w:rPr>
-              <w:t xml:space="preserve">) </w:t>
+              <w:t xml:space="preserve"> Sort (128) </w:t>
             </w:r>
           </w:p>
         </w:tc>
@@ -5047,14 +5011,7 @@
                 <w:sz w:val="20"/>
                 <w:szCs w:val="20"/>
               </w:rPr>
-              <w:t xml:space="preserve">+ </w:t>
-            </w:r>
-            <w:r>
-              <w:rPr>
-                <w:sz w:val="20"/>
-                <w:szCs w:val="20"/>
-              </w:rPr>
-              <w:t>Block Size 128</w:t>
+              <w:t>+ Block Size 128</w:t>
             </w:r>
           </w:p>
         </w:tc>
@@ -7550,6 +7507,7 @@
   <w:style w:type="character" w:default="1" w:styleId="DefaultParagraphFont">
     <w:name w:val="Default Paragraph Font"/>
     <w:uiPriority w:val="1"/>
+    <w:semiHidden/>
     <w:unhideWhenUsed/>
   </w:style>
   <w:style w:type="table" w:default="1" w:styleId="TableNormal">

</xml_diff>

<commit_message>
Added final ppt, issues in fused_kernal.cu
</commit_message>
<xml_diff>
--- a/BANG_Optimization_Report.docx
+++ b/BANG_Optimization_Report.docx
@@ -5542,6 +5542,228 @@
       </w:r>
     </w:p>
     <w:p>
+      <w:pPr>
+        <w:spacing w:after="200"/>
+      </w:pPr>
+    </w:p>
+    <w:p>
+      <w:pPr>
+        <w:spacing w:after="200"/>
+      </w:pPr>
+    </w:p>
+    <w:p>
+      <w:pPr>
+        <w:spacing w:after="200"/>
+      </w:pPr>
+    </w:p>
+    <w:p>
+      <w:pPr>
+        <w:spacing w:after="200"/>
+      </w:pPr>
+    </w:p>
+    <w:p>
+      <w:pPr>
+        <w:pStyle w:val="Heading2"/>
+      </w:pPr>
+      <w:r>
+        <w:lastRenderedPageBreak/>
+        <w:t>3.</w:t>
+      </w:r>
+      <w:r>
+        <w:t>5</w:t>
+      </w:r>
+      <w:r>
+        <w:t xml:space="preserve"> </w:t>
+      </w:r>
+      <w:r>
+        <w:t>Profiling Results</w:t>
+      </w:r>
+    </w:p>
+    <w:p>
+      <w:pPr>
+        <w:pStyle w:val="ListParagraph"/>
+        <w:numPr>
+          <w:ilvl w:val="0"/>
+          <w:numId w:val="3"/>
+        </w:numPr>
+        <w:spacing w:after="200"/>
+      </w:pPr>
+      <w:r>
+        <w:rPr>
+          <w:b/>
+          <w:bCs/>
+        </w:rPr>
+        <w:t>Baseline</w:t>
+      </w:r>
+      <w:r>
+        <w:rPr>
+          <w:b/>
+          <w:bCs/>
+        </w:rPr>
+        <w:t xml:space="preserve">: </w:t>
+      </w:r>
+      <w:r>
+        <w:t>Baseline 1, 2, and 3 represents the 3 different kernels of the original BANG code which have been taken as the base for comparing the optimised results.</w:t>
+      </w:r>
+    </w:p>
+    <w:p>
+      <w:pPr>
+        <w:pStyle w:val="ListParagraph"/>
+        <w:numPr>
+          <w:ilvl w:val="0"/>
+          <w:numId w:val="3"/>
+        </w:numPr>
+        <w:spacing w:after="200"/>
+      </w:pPr>
+      <w:r>
+        <w:rPr>
+          <w:b/>
+          <w:bCs/>
+        </w:rPr>
+        <w:t>Current:</w:t>
+      </w:r>
+      <w:r>
+        <w:t xml:space="preserve"> It is the single optimised kernel which represents the improved performance in the metrics.</w:t>
+      </w:r>
+    </w:p>
+    <w:p>
+      <w:pPr>
+        <w:spacing w:after="200"/>
+      </w:pPr>
+    </w:p>
+    <w:p>
+      <w:pPr>
+        <w:spacing w:after="200"/>
+      </w:pPr>
+      <w:r>
+        <w:drawing>
+          <wp:inline distT="0" distB="0" distL="0" distR="0" wp14:anchorId="3B75B4AD" wp14:editId="75E1C872">
+            <wp:extent cx="5867400" cy="1881187"/>
+            <wp:effectExtent l="0" t="0" r="0" b="5080"/>
+            <wp:docPr id="9" name="Picture 8">
+              <a:extLst xmlns:a="http://schemas.openxmlformats.org/drawingml/2006/main">
+                <a:ext uri="{FF2B5EF4-FFF2-40B4-BE49-F238E27FC236}">
+                  <a16:creationId xmlns:a16="http://schemas.microsoft.com/office/drawing/2014/main" id="{393EA2C9-FFCF-2C75-506E-84BD2BEFFF96}"/>
+                </a:ext>
+              </a:extLst>
+            </wp:docPr>
+            <wp:cNvGraphicFramePr>
+              <a:graphicFrameLocks xmlns:a="http://schemas.openxmlformats.org/drawingml/2006/main" noChangeAspect="1"/>
+            </wp:cNvGraphicFramePr>
+            <a:graphic xmlns:a="http://schemas.openxmlformats.org/drawingml/2006/main">
+              <a:graphicData uri="http://schemas.openxmlformats.org/drawingml/2006/picture">
+                <pic:pic xmlns:pic="http://schemas.openxmlformats.org/drawingml/2006/picture">
+                  <pic:nvPicPr>
+                    <pic:cNvPr id="9" name="Picture 8">
+                      <a:extLst>
+                        <a:ext uri="{FF2B5EF4-FFF2-40B4-BE49-F238E27FC236}">
+                          <a16:creationId xmlns:a16="http://schemas.microsoft.com/office/drawing/2014/main" id="{393EA2C9-FFCF-2C75-506E-84BD2BEFFF96}"/>
+                        </a:ext>
+                      </a:extLst>
+                    </pic:cNvPr>
+                    <pic:cNvPicPr>
+                      <a:picLocks noChangeAspect="1"/>
+                    </pic:cNvPicPr>
+                  </pic:nvPicPr>
+                  <pic:blipFill>
+                    <a:blip r:embed="rId9"/>
+                    <a:stretch>
+                      <a:fillRect/>
+                    </a:stretch>
+                  </pic:blipFill>
+                  <pic:spPr>
+                    <a:xfrm>
+                      <a:off x="0" y="0"/>
+                      <a:ext cx="5874703" cy="1883528"/>
+                    </a:xfrm>
+                    <a:prstGeom prst="rect">
+                      <a:avLst/>
+                    </a:prstGeom>
+                  </pic:spPr>
+                </pic:pic>
+              </a:graphicData>
+            </a:graphic>
+          </wp:inline>
+        </w:drawing>
+      </w:r>
+    </w:p>
+    <w:p>
+      <w:pPr>
+        <w:spacing w:after="200"/>
+      </w:pPr>
+    </w:p>
+    <w:p>
+      <w:pPr>
+        <w:spacing w:after="200"/>
+      </w:pPr>
+      <w:r>
+        <w:drawing>
+          <wp:inline distT="0" distB="0" distL="0" distR="0" wp14:anchorId="1DFF1C79" wp14:editId="0EB03BBC">
+            <wp:extent cx="5906551" cy="1957387"/>
+            <wp:effectExtent l="0" t="0" r="0" b="5080"/>
+            <wp:docPr id="488865474" name="Picture 6">
+              <a:extLst xmlns:a="http://schemas.openxmlformats.org/drawingml/2006/main">
+                <a:ext uri="{FF2B5EF4-FFF2-40B4-BE49-F238E27FC236}">
+                  <a16:creationId xmlns:a16="http://schemas.microsoft.com/office/drawing/2014/main" id="{25DE0B43-A7B1-0CBB-6B5E-0BE7EEA60B27}"/>
+                </a:ext>
+              </a:extLst>
+            </wp:docPr>
+            <wp:cNvGraphicFramePr>
+              <a:graphicFrameLocks xmlns:a="http://schemas.openxmlformats.org/drawingml/2006/main" noChangeAspect="1"/>
+            </wp:cNvGraphicFramePr>
+            <a:graphic xmlns:a="http://schemas.openxmlformats.org/drawingml/2006/main">
+              <a:graphicData uri="http://schemas.openxmlformats.org/drawingml/2006/picture">
+                <pic:pic xmlns:pic="http://schemas.openxmlformats.org/drawingml/2006/picture">
+                  <pic:nvPicPr>
+                    <pic:cNvPr id="7" name="Picture 6">
+                      <a:extLst>
+                        <a:ext uri="{FF2B5EF4-FFF2-40B4-BE49-F238E27FC236}">
+                          <a16:creationId xmlns:a16="http://schemas.microsoft.com/office/drawing/2014/main" id="{25DE0B43-A7B1-0CBB-6B5E-0BE7EEA60B27}"/>
+                        </a:ext>
+                      </a:extLst>
+                    </pic:cNvPr>
+                    <pic:cNvPicPr>
+                      <a:picLocks noChangeAspect="1"/>
+                    </pic:cNvPicPr>
+                  </pic:nvPicPr>
+                  <pic:blipFill>
+                    <a:blip r:embed="rId10"/>
+                    <a:stretch>
+                      <a:fillRect/>
+                    </a:stretch>
+                  </pic:blipFill>
+                  <pic:spPr>
+                    <a:xfrm>
+                      <a:off x="0" y="0"/>
+                      <a:ext cx="5933795" cy="1966415"/>
+                    </a:xfrm>
+                    <a:prstGeom prst="rect">
+                      <a:avLst/>
+                    </a:prstGeom>
+                  </pic:spPr>
+                </pic:pic>
+              </a:graphicData>
+            </a:graphic>
+          </wp:inline>
+        </w:drawing>
+      </w:r>
+    </w:p>
+    <w:p>
+      <w:pPr>
+        <w:spacing w:after="200"/>
+      </w:pPr>
+    </w:p>
+    <w:p>
+      <w:pPr>
+        <w:spacing w:after="200"/>
+      </w:pPr>
+    </w:p>
+    <w:p>
+      <w:pPr>
+        <w:spacing w:after="200"/>
+      </w:pPr>
+    </w:p>
+    <w:p>
       <w:r>
         <w:br w:type="page"/>
       </w:r>
@@ -6274,8 +6496,8 @@
       </w:r>
     </w:p>
     <w:sectPr>
-      <w:headerReference w:type="default" r:id="rId9"/>
-      <w:footerReference w:type="default" r:id="rId10"/>
+      <w:headerReference w:type="default" r:id="rId11"/>
+      <w:footerReference w:type="default" r:id="rId12"/>
       <w:pgSz w:w="11906" w:h="16838"/>
       <w:pgMar w:top="1440" w:right="1440" w:bottom="1440" w:left="1440" w:header="708" w:footer="708" w:gutter="0"/>
       <w:cols w:space="720"/>
@@ -6494,6 +6716,119 @@
     </w:lvl>
   </w:abstractNum>
   <w:abstractNum w:abstractNumId="1" w15:restartNumberingAfterBreak="0">
+    <w:nsid w:val="1FCB61E6"/>
+    <w:multiLevelType w:val="hybridMultilevel"/>
+    <w:tmpl w:val="0194FB14"/>
+    <w:lvl w:ilvl="0" w:tplc="40090001">
+      <w:start w:val="1"/>
+      <w:numFmt w:val="bullet"/>
+      <w:lvlText w:val=""/>
+      <w:lvlJc w:val="left"/>
+      <w:pPr>
+        <w:ind w:left="720" w:hanging="360"/>
+      </w:pPr>
+      <w:rPr>
+        <w:rFonts w:ascii="Symbol" w:hAnsi="Symbol" w:hint="default"/>
+      </w:rPr>
+    </w:lvl>
+    <w:lvl w:ilvl="1" w:tplc="40090003" w:tentative="1">
+      <w:start w:val="1"/>
+      <w:numFmt w:val="bullet"/>
+      <w:lvlText w:val="o"/>
+      <w:lvlJc w:val="left"/>
+      <w:pPr>
+        <w:ind w:left="1440" w:hanging="360"/>
+      </w:pPr>
+      <w:rPr>
+        <w:rFonts w:ascii="Courier New" w:hAnsi="Courier New" w:cs="Courier New" w:hint="default"/>
+      </w:rPr>
+    </w:lvl>
+    <w:lvl w:ilvl="2" w:tplc="40090005" w:tentative="1">
+      <w:start w:val="1"/>
+      <w:numFmt w:val="bullet"/>
+      <w:lvlText w:val=""/>
+      <w:lvlJc w:val="left"/>
+      <w:pPr>
+        <w:ind w:left="2160" w:hanging="360"/>
+      </w:pPr>
+      <w:rPr>
+        <w:rFonts w:ascii="Wingdings" w:hAnsi="Wingdings" w:hint="default"/>
+      </w:rPr>
+    </w:lvl>
+    <w:lvl w:ilvl="3" w:tplc="40090001" w:tentative="1">
+      <w:start w:val="1"/>
+      <w:numFmt w:val="bullet"/>
+      <w:lvlText w:val=""/>
+      <w:lvlJc w:val="left"/>
+      <w:pPr>
+        <w:ind w:left="2880" w:hanging="360"/>
+      </w:pPr>
+      <w:rPr>
+        <w:rFonts w:ascii="Symbol" w:hAnsi="Symbol" w:hint="default"/>
+      </w:rPr>
+    </w:lvl>
+    <w:lvl w:ilvl="4" w:tplc="40090003" w:tentative="1">
+      <w:start w:val="1"/>
+      <w:numFmt w:val="bullet"/>
+      <w:lvlText w:val="o"/>
+      <w:lvlJc w:val="left"/>
+      <w:pPr>
+        <w:ind w:left="3600" w:hanging="360"/>
+      </w:pPr>
+      <w:rPr>
+        <w:rFonts w:ascii="Courier New" w:hAnsi="Courier New" w:cs="Courier New" w:hint="default"/>
+      </w:rPr>
+    </w:lvl>
+    <w:lvl w:ilvl="5" w:tplc="40090005" w:tentative="1">
+      <w:start w:val="1"/>
+      <w:numFmt w:val="bullet"/>
+      <w:lvlText w:val=""/>
+      <w:lvlJc w:val="left"/>
+      <w:pPr>
+        <w:ind w:left="4320" w:hanging="360"/>
+      </w:pPr>
+      <w:rPr>
+        <w:rFonts w:ascii="Wingdings" w:hAnsi="Wingdings" w:hint="default"/>
+      </w:rPr>
+    </w:lvl>
+    <w:lvl w:ilvl="6" w:tplc="40090001" w:tentative="1">
+      <w:start w:val="1"/>
+      <w:numFmt w:val="bullet"/>
+      <w:lvlText w:val=""/>
+      <w:lvlJc w:val="left"/>
+      <w:pPr>
+        <w:ind w:left="5040" w:hanging="360"/>
+      </w:pPr>
+      <w:rPr>
+        <w:rFonts w:ascii="Symbol" w:hAnsi="Symbol" w:hint="default"/>
+      </w:rPr>
+    </w:lvl>
+    <w:lvl w:ilvl="7" w:tplc="40090003" w:tentative="1">
+      <w:start w:val="1"/>
+      <w:numFmt w:val="bullet"/>
+      <w:lvlText w:val="o"/>
+      <w:lvlJc w:val="left"/>
+      <w:pPr>
+        <w:ind w:left="5760" w:hanging="360"/>
+      </w:pPr>
+      <w:rPr>
+        <w:rFonts w:ascii="Courier New" w:hAnsi="Courier New" w:cs="Courier New" w:hint="default"/>
+      </w:rPr>
+    </w:lvl>
+    <w:lvl w:ilvl="8" w:tplc="40090005" w:tentative="1">
+      <w:start w:val="1"/>
+      <w:numFmt w:val="bullet"/>
+      <w:lvlText w:val=""/>
+      <w:lvlJc w:val="left"/>
+      <w:pPr>
+        <w:ind w:left="6480" w:hanging="360"/>
+      </w:pPr>
+      <w:rPr>
+        <w:rFonts w:ascii="Wingdings" w:hAnsi="Wingdings" w:hint="default"/>
+      </w:rPr>
+    </w:lvl>
+  </w:abstractNum>
+  <w:abstractNum w:abstractNumId="2" w15:restartNumberingAfterBreak="0">
     <w:nsid w:val="46EF0899"/>
     <w:multiLevelType w:val="hybridMultilevel"/>
     <w:tmpl w:val="2B14E382"/>
@@ -6547,7 +6882,7 @@
       <w:lvlJc w:val="left"/>
     </w:lvl>
   </w:abstractNum>
-  <w:abstractNum w:abstractNumId="2" w15:restartNumberingAfterBreak="0">
+  <w:abstractNum w:abstractNumId="3" w15:restartNumberingAfterBreak="0">
     <w:nsid w:val="538F54B2"/>
     <w:multiLevelType w:val="hybridMultilevel"/>
     <w:tmpl w:val="FC444D56"/>
@@ -6633,7 +6968,7 @@
       </w:pPr>
     </w:lvl>
   </w:abstractNum>
-  <w:abstractNum w:abstractNumId="3" w15:restartNumberingAfterBreak="0">
+  <w:abstractNum w:abstractNumId="4" w15:restartNumberingAfterBreak="0">
     <w:nsid w:val="53C3319C"/>
     <w:multiLevelType w:val="hybridMultilevel"/>
     <w:tmpl w:val="E5605876"/>
@@ -6687,7 +7022,7 @@
       <w:lvlJc w:val="left"/>
     </w:lvl>
   </w:abstractNum>
-  <w:abstractNum w:abstractNumId="4" w15:restartNumberingAfterBreak="0">
+  <w:abstractNum w:abstractNumId="5" w15:restartNumberingAfterBreak="0">
     <w:nsid w:val="61291E45"/>
     <w:multiLevelType w:val="multilevel"/>
     <w:tmpl w:val="E66A1428"/>
@@ -6836,7 +7171,7 @@
       </w:rPr>
     </w:lvl>
   </w:abstractNum>
-  <w:abstractNum w:abstractNumId="5" w15:restartNumberingAfterBreak="0">
+  <w:abstractNum w:abstractNumId="6" w15:restartNumberingAfterBreak="0">
     <w:nsid w:val="775C5869"/>
     <w:multiLevelType w:val="multilevel"/>
     <w:tmpl w:val="E0BE6D4C"/>
@@ -6986,7 +7321,7 @@
     </w:lvl>
   </w:abstractNum>
   <w:num w:numId="1" w16cid:durableId="1830826103">
-    <w:abstractNumId w:val="2"/>
+    <w:abstractNumId w:val="3"/>
     <w:lvlOverride w:ilvl="0">
       <w:startOverride w:val="1"/>
     </w:lvlOverride>
@@ -6998,22 +7333,25 @@
     </w:lvlOverride>
   </w:num>
   <w:num w:numId="3" w16cid:durableId="1954707467">
-    <w:abstractNumId w:val="1"/>
+    <w:abstractNumId w:val="2"/>
     <w:lvlOverride w:ilvl="0">
       <w:startOverride w:val="1"/>
     </w:lvlOverride>
   </w:num>
   <w:num w:numId="4" w16cid:durableId="1550192887">
-    <w:abstractNumId w:val="3"/>
+    <w:abstractNumId w:val="4"/>
     <w:lvlOverride w:ilvl="0">
       <w:startOverride w:val="1"/>
     </w:lvlOverride>
   </w:num>
   <w:num w:numId="5" w16cid:durableId="1331102178">
-    <w:abstractNumId w:val="4"/>
+    <w:abstractNumId w:val="5"/>
   </w:num>
   <w:num w:numId="6" w16cid:durableId="1304508682">
-    <w:abstractNumId w:val="5"/>
+    <w:abstractNumId w:val="6"/>
+  </w:num>
+  <w:num w:numId="7" w16cid:durableId="1557545651">
+    <w:abstractNumId w:val="1"/>
   </w:num>
 </w:numbering>
 </file>
@@ -7431,6 +7769,7 @@
   </w:style>
   <w:style w:type="paragraph" w:styleId="Heading2">
     <w:name w:val="heading 2"/>
+    <w:link w:val="Heading2Char"/>
     <w:uiPriority w:val="9"/>
     <w:unhideWhenUsed/>
     <w:qFormat/>
@@ -7507,7 +7846,6 @@
   <w:style w:type="character" w:default="1" w:styleId="DefaultParagraphFont">
     <w:name w:val="Default Paragraph Font"/>
     <w:uiPriority w:val="1"/>
-    <w:semiHidden/>
     <w:unhideWhenUsed/>
   </w:style>
   <w:style w:type="table" w:default="1" w:styleId="TableNormal">
@@ -7676,6 +8014,20 @@
     <w:rPr>
       <w:b/>
       <w:bCs/>
+    </w:rPr>
+  </w:style>
+  <w:style w:type="character" w:customStyle="1" w:styleId="Heading2Char">
+    <w:name w:val="Heading 2 Char"/>
+    <w:basedOn w:val="DefaultParagraphFont"/>
+    <w:link w:val="Heading2"/>
+    <w:uiPriority w:val="9"/>
+    <w:rsid w:val="00D5748A"/>
+    <w:rPr>
+      <w:b/>
+      <w:bCs/>
+      <w:color w:val="2E75B6"/>
+      <w:sz w:val="26"/>
+      <w:szCs w:val="26"/>
     </w:rPr>
   </w:style>
 </w:styles>

</xml_diff>

<commit_message>
added utils required to run the code standalone
</commit_message>
<xml_diff>
--- a/BANG_Optimization_Report.docx
+++ b/BANG_Optimization_Report.docx
@@ -5567,16 +5567,7 @@
       </w:pPr>
       <w:r>
         <w:lastRenderedPageBreak/>
-        <w:t>3.</w:t>
-      </w:r>
-      <w:r>
-        <w:t>5</w:t>
-      </w:r>
-      <w:r>
-        <w:t xml:space="preserve"> </w:t>
-      </w:r>
-      <w:r>
-        <w:t>Profiling Results</w:t>
+        <w:t>3.5 Profiling Results</w:t>
       </w:r>
     </w:p>
     <w:p>
@@ -5593,14 +5584,7 @@
           <w:b/>
           <w:bCs/>
         </w:rPr>
-        <w:t>Baseline</w:t>
-      </w:r>
-      <w:r>
-        <w:rPr>
-          <w:b/>
-          <w:bCs/>
-        </w:rPr>
-        <w:t xml:space="preserve">: </w:t>
+        <w:t xml:space="preserve">Baseline: </w:t>
       </w:r>
       <w:r>
         <w:t>Baseline 1, 2, and 3 represents the 3 different kernels of the original BANG code which have been taken as the base for comparing the optimised results.</w:t>
@@ -5628,7 +5612,9 @@
     </w:p>
     <w:p>
       <w:pPr>
+        <w:pStyle w:val="ListParagraph"/>
         <w:spacing w:after="200"/>
+        <w:ind w:left="720"/>
       </w:pPr>
     </w:p>
     <w:p>
@@ -5636,10 +5622,13 @@
         <w:spacing w:after="200"/>
       </w:pPr>
       <w:r>
+        <w:rPr>
+          <w:noProof/>
+        </w:rPr>
         <w:drawing>
-          <wp:inline distT="0" distB="0" distL="0" distR="0" wp14:anchorId="3B75B4AD" wp14:editId="75E1C872">
-            <wp:extent cx="5867400" cy="1881187"/>
-            <wp:effectExtent l="0" t="0" r="0" b="5080"/>
+          <wp:inline distT="0" distB="0" distL="0" distR="0" wp14:anchorId="3B75B4AD" wp14:editId="66B91290">
+            <wp:extent cx="5865365" cy="1528763"/>
+            <wp:effectExtent l="0" t="0" r="2540" b="0"/>
             <wp:docPr id="9" name="Picture 8">
               <a:extLst xmlns:a="http://schemas.openxmlformats.org/drawingml/2006/main">
                 <a:ext uri="{FF2B5EF4-FFF2-40B4-BE49-F238E27FC236}">
@@ -5674,7 +5663,7 @@
                   <pic:spPr>
                     <a:xfrm>
                       <a:off x="0" y="0"/>
-                      <a:ext cx="5874703" cy="1883528"/>
+                      <a:ext cx="5885588" cy="1534034"/>
                     </a:xfrm>
                     <a:prstGeom prst="rect">
                       <a:avLst/>
@@ -5697,10 +5686,13 @@
         <w:spacing w:after="200"/>
       </w:pPr>
       <w:r>
+        <w:rPr>
+          <w:noProof/>
+        </w:rPr>
         <w:drawing>
-          <wp:inline distT="0" distB="0" distL="0" distR="0" wp14:anchorId="1DFF1C79" wp14:editId="0EB03BBC">
-            <wp:extent cx="5906551" cy="1957387"/>
-            <wp:effectExtent l="0" t="0" r="0" b="5080"/>
+          <wp:inline distT="0" distB="0" distL="0" distR="0" wp14:anchorId="1DFF1C79" wp14:editId="2072FE38">
+            <wp:extent cx="5904569" cy="1643063"/>
+            <wp:effectExtent l="0" t="0" r="1270" b="0"/>
             <wp:docPr id="488865474" name="Picture 6">
               <a:extLst xmlns:a="http://schemas.openxmlformats.org/drawingml/2006/main">
                 <a:ext uri="{FF2B5EF4-FFF2-40B4-BE49-F238E27FC236}">
@@ -5735,7 +5727,7 @@
                   <pic:spPr>
                     <a:xfrm>
                       <a:off x="0" y="0"/>
-                      <a:ext cx="5933795" cy="1966415"/>
+                      <a:ext cx="5941357" cy="1653300"/>
                     </a:xfrm>
                     <a:prstGeom prst="rect">
                       <a:avLst/>
@@ -5757,6 +5749,59 @@
       <w:pPr>
         <w:spacing w:after="200"/>
       </w:pPr>
+      <w:r>
+        <w:rPr>
+          <w:noProof/>
+        </w:rPr>
+        <w:drawing>
+          <wp:inline distT="0" distB="0" distL="0" distR="0" wp14:anchorId="10FBAC76" wp14:editId="7811704C">
+            <wp:extent cx="5900420" cy="1400175"/>
+            <wp:effectExtent l="0" t="0" r="5080" b="9525"/>
+            <wp:docPr id="285462004" name="Picture 1"/>
+            <wp:cNvGraphicFramePr>
+              <a:graphicFrameLocks xmlns:a="http://schemas.openxmlformats.org/drawingml/2006/main" noChangeAspect="1"/>
+            </wp:cNvGraphicFramePr>
+            <a:graphic xmlns:a="http://schemas.openxmlformats.org/drawingml/2006/main">
+              <a:graphicData uri="http://schemas.openxmlformats.org/drawingml/2006/picture">
+                <pic:pic xmlns:pic="http://schemas.openxmlformats.org/drawingml/2006/picture">
+                  <pic:nvPicPr>
+                    <pic:cNvPr id="0" name="Picture 1"/>
+                    <pic:cNvPicPr>
+                      <a:picLocks noChangeAspect="1" noChangeArrowheads="1"/>
+                    </pic:cNvPicPr>
+                  </pic:nvPicPr>
+                  <pic:blipFill>
+                    <a:blip r:embed="rId11" cstate="print">
+                      <a:extLst>
+                        <a:ext uri="{28A0092B-C50C-407E-A947-70E740481C1C}">
+                          <a14:useLocalDpi xmlns:a14="http://schemas.microsoft.com/office/drawing/2010/main" val="0"/>
+                        </a:ext>
+                      </a:extLst>
+                    </a:blip>
+                    <a:srcRect/>
+                    <a:stretch>
+                      <a:fillRect/>
+                    </a:stretch>
+                  </pic:blipFill>
+                  <pic:spPr bwMode="auto">
+                    <a:xfrm>
+                      <a:off x="0" y="0"/>
+                      <a:ext cx="5903614" cy="1400933"/>
+                    </a:xfrm>
+                    <a:prstGeom prst="rect">
+                      <a:avLst/>
+                    </a:prstGeom>
+                    <a:noFill/>
+                    <a:ln>
+                      <a:noFill/>
+                    </a:ln>
+                  </pic:spPr>
+                </pic:pic>
+              </a:graphicData>
+            </a:graphic>
+          </wp:inline>
+        </w:drawing>
+      </w:r>
     </w:p>
     <w:p>
       <w:pPr>
@@ -5764,6 +5809,59 @@
       </w:pPr>
     </w:p>
     <w:p>
+      <w:r>
+        <w:rPr>
+          <w:noProof/>
+        </w:rPr>
+        <w:drawing>
+          <wp:inline distT="0" distB="0" distL="0" distR="0" wp14:anchorId="4384D794" wp14:editId="768F71E6">
+            <wp:extent cx="5955847" cy="1437640"/>
+            <wp:effectExtent l="0" t="0" r="6985" b="0"/>
+            <wp:docPr id="380450257" name="Picture 2"/>
+            <wp:cNvGraphicFramePr>
+              <a:graphicFrameLocks xmlns:a="http://schemas.openxmlformats.org/drawingml/2006/main" noChangeAspect="1"/>
+            </wp:cNvGraphicFramePr>
+            <a:graphic xmlns:a="http://schemas.openxmlformats.org/drawingml/2006/main">
+              <a:graphicData uri="http://schemas.openxmlformats.org/drawingml/2006/picture">
+                <pic:pic xmlns:pic="http://schemas.openxmlformats.org/drawingml/2006/picture">
+                  <pic:nvPicPr>
+                    <pic:cNvPr id="0" name="Picture 3"/>
+                    <pic:cNvPicPr>
+                      <a:picLocks noChangeAspect="1" noChangeArrowheads="1"/>
+                    </pic:cNvPicPr>
+                  </pic:nvPicPr>
+                  <pic:blipFill>
+                    <a:blip r:embed="rId12" cstate="print">
+                      <a:extLst>
+                        <a:ext uri="{28A0092B-C50C-407E-A947-70E740481C1C}">
+                          <a14:useLocalDpi xmlns:a14="http://schemas.microsoft.com/office/drawing/2010/main" val="0"/>
+                        </a:ext>
+                      </a:extLst>
+                    </a:blip>
+                    <a:srcRect/>
+                    <a:stretch>
+                      <a:fillRect/>
+                    </a:stretch>
+                  </pic:blipFill>
+                  <pic:spPr bwMode="auto">
+                    <a:xfrm>
+                      <a:off x="0" y="0"/>
+                      <a:ext cx="5990085" cy="1445904"/>
+                    </a:xfrm>
+                    <a:prstGeom prst="rect">
+                      <a:avLst/>
+                    </a:prstGeom>
+                    <a:noFill/>
+                    <a:ln>
+                      <a:noFill/>
+                    </a:ln>
+                  </pic:spPr>
+                </pic:pic>
+              </a:graphicData>
+            </a:graphic>
+          </wp:inline>
+        </w:drawing>
+      </w:r>
       <w:r>
         <w:br w:type="page"/>
       </w:r>
@@ -6496,8 +6594,8 @@
       </w:r>
     </w:p>
     <w:sectPr>
-      <w:headerReference w:type="default" r:id="rId11"/>
-      <w:footerReference w:type="default" r:id="rId12"/>
+      <w:headerReference w:type="default" r:id="rId13"/>
+      <w:footerReference w:type="default" r:id="rId14"/>
       <w:pgSz w:w="11906" w:h="16838"/>
       <w:pgMar w:top="1440" w:right="1440" w:bottom="1440" w:left="1440" w:header="708" w:footer="708" w:gutter="0"/>
       <w:cols w:space="720"/>
@@ -7846,6 +7944,7 @@
   <w:style w:type="character" w:default="1" w:styleId="DefaultParagraphFont">
     <w:name w:val="Default Paragraph Font"/>
     <w:uiPriority w:val="1"/>
+    <w:semiHidden/>
     <w:unhideWhenUsed/>
   </w:style>
   <w:style w:type="table" w:default="1" w:styleId="TableNormal">

</xml_diff>